<commit_message>
Vista de Mis Posts
</commit_message>
<xml_diff>
--- a/EntregaFinal/Pendientes.docx
+++ b/EntregaFinal/Pendientes.docx
@@ -570,7 +570,7 @@
         <w:rPr>
           <w:lang w:val="es-AR"/>
         </w:rPr>
-        <w:t>Tener una app de login en el route accounts/login/ la cual permite loguearse con los datos de administrador o de usuario normal.</w:t>
+        <w:t>Contar con un admin en route admin/ donde se puedan manejar las apps y los datos en las apps.</w:t>
       </w:r>
     </w:p>
     <w:p>
@@ -588,97 +588,97 @@
         <w:rPr>
           <w:lang w:val="es-AR"/>
         </w:rPr>
+        <w:t>Tener una app de mensajería en el route messages/ para que los perfiles se puedan contactar entre sí.</w:t>
+      </w:r>
+    </w:p>
+    <w:p>
+      <w:r>
+        <w:t>Hechos:</w:t>
+      </w:r>
+    </w:p>
+    <w:p>
+      <w:pPr>
+        <w:pStyle w:val="Prrafodelista"/>
+        <w:numPr>
+          <w:ilvl w:val="0"/>
+          <w:numId w:val="2"/>
+        </w:numPr>
+        <w:rPr>
+          <w:lang w:val="es-AR"/>
+        </w:rPr>
+      </w:pPr>
+      <w:r>
+        <w:rPr>
+          <w:lang w:val="es-AR"/>
+        </w:rPr>
+        <w:lastRenderedPageBreak/>
+        <w:t>Contar con algún acceso visible a la vista de "Acerca de mí" donde se contará acerca de los dueños de la página manejado en el route about/. (En castellano un “acerca de mí” que hable</w:t>
+      </w:r>
+      <w:r>
+        <w:rPr>
+          <w:lang w:val="es-AR"/>
+        </w:rPr>
+        <w:t xml:space="preserve"> </w:t>
+      </w:r>
+      <w:r>
+        <w:rPr>
+          <w:lang w:val="es-AR"/>
+        </w:rPr>
+        <w:t>un poco de los creadores de la web y del proyecto).</w:t>
+      </w:r>
+    </w:p>
+    <w:p>
+      <w:pPr>
+        <w:pStyle w:val="Prrafodelista"/>
+        <w:numPr>
+          <w:ilvl w:val="0"/>
+          <w:numId w:val="2"/>
+        </w:numPr>
+        <w:rPr>
+          <w:lang w:val="es-AR"/>
+        </w:rPr>
+      </w:pPr>
+      <w:r>
+        <w:rPr>
+          <w:lang w:val="es-AR"/>
+        </w:rPr>
+        <w:t>Tener una app de registro donde se puedan registrar usuarios en el route accounts/signup, un usuario está compuesto por: email - contraseña - nombre de usuario.</w:t>
+      </w:r>
+    </w:p>
+    <w:p>
+      <w:pPr>
+        <w:pStyle w:val="Prrafodelista"/>
+        <w:numPr>
+          <w:ilvl w:val="0"/>
+          <w:numId w:val="2"/>
+        </w:numPr>
+        <w:rPr>
+          <w:lang w:val="es-AR"/>
+        </w:rPr>
+      </w:pPr>
+      <w:r>
+        <w:rPr>
+          <w:lang w:val="es-AR"/>
+        </w:rPr>
+        <w:t>Tener una app de login en el route accounts/login/ la cual permite loguearse con los datos de administrador o de usuario normal.</w:t>
+      </w:r>
+    </w:p>
+    <w:p>
+      <w:pPr>
+        <w:pStyle w:val="Prrafodelista"/>
+        <w:numPr>
+          <w:ilvl w:val="0"/>
+          <w:numId w:val="2"/>
+        </w:numPr>
+        <w:rPr>
+          <w:lang w:val="es-AR"/>
+        </w:rPr>
+      </w:pPr>
+      <w:r>
+        <w:rPr>
+          <w:lang w:val="es-AR"/>
+        </w:rPr>
         <w:t>Tener una app de perfiles en el route accounts/profile/ la cual muestra la info de nuestro usuario y permite poder modificar y/o borrar: imagen - nombre - descripción - un link a una página web - email y contraseña.</w:t>
-      </w:r>
-    </w:p>
-    <w:p>
-      <w:pPr>
-        <w:pStyle w:val="Prrafodelista"/>
-        <w:numPr>
-          <w:ilvl w:val="0"/>
-          <w:numId w:val="3"/>
-        </w:numPr>
-        <w:rPr>
-          <w:lang w:val="es-AR"/>
-        </w:rPr>
-      </w:pPr>
-      <w:r>
-        <w:rPr>
-          <w:lang w:val="es-AR"/>
-        </w:rPr>
-        <w:t>Contar con un admin en route admin/ donde se puedan manejar las apps y los datos en las apps.</w:t>
-      </w:r>
-    </w:p>
-    <w:p>
-      <w:pPr>
-        <w:pStyle w:val="Prrafodelista"/>
-        <w:numPr>
-          <w:ilvl w:val="0"/>
-          <w:numId w:val="3"/>
-        </w:numPr>
-        <w:rPr>
-          <w:lang w:val="es-AR"/>
-        </w:rPr>
-      </w:pPr>
-      <w:r>
-        <w:rPr>
-          <w:lang w:val="es-AR"/>
-        </w:rPr>
-        <w:lastRenderedPageBreak/>
-        <w:t>Tener una app de mensajería en el route messages/ para que los perfiles se puedan contactar entre sí.</w:t>
-      </w:r>
-    </w:p>
-    <w:p>
-      <w:r>
-        <w:t>Hechos:</w:t>
-      </w:r>
-    </w:p>
-    <w:p>
-      <w:pPr>
-        <w:pStyle w:val="Prrafodelista"/>
-        <w:numPr>
-          <w:ilvl w:val="0"/>
-          <w:numId w:val="2"/>
-        </w:numPr>
-        <w:rPr>
-          <w:lang w:val="es-AR"/>
-        </w:rPr>
-      </w:pPr>
-      <w:r>
-        <w:rPr>
-          <w:lang w:val="es-AR"/>
-        </w:rPr>
-        <w:t>Contar con algún acceso visible a la vista de "Acerca de mí" donde se contará acerca de los dueños de la página manejado en el route about/. (En castellano un “acerca de mí” que hable</w:t>
-      </w:r>
-      <w:r>
-        <w:rPr>
-          <w:lang w:val="es-AR"/>
-        </w:rPr>
-        <w:t xml:space="preserve"> </w:t>
-      </w:r>
-      <w:r>
-        <w:rPr>
-          <w:lang w:val="es-AR"/>
-        </w:rPr>
-        <w:t>un poco de los creadores de la web y del proyecto).</w:t>
-      </w:r>
-    </w:p>
-    <w:p>
-      <w:pPr>
-        <w:pStyle w:val="Prrafodelista"/>
-        <w:numPr>
-          <w:ilvl w:val="0"/>
-          <w:numId w:val="2"/>
-        </w:numPr>
-        <w:rPr>
-          <w:lang w:val="es-AR"/>
-        </w:rPr>
-      </w:pPr>
-      <w:r>
-        <w:rPr>
-          <w:lang w:val="es-AR"/>
-        </w:rPr>
-        <w:t>Tener una app de registro donde se puedan registrar usuarios en el route accounts/signup, un usuario está compuesto por: email - contraseña - nombre de usuario.</w:t>
       </w:r>
     </w:p>
     <w:p>

</xml_diff>